<commit_message>
Added kersboom verkoop logo to main site logo and updates to order form
</commit_message>
<xml_diff>
--- a/images/kerstbomen_verkoop/Bestelformulier.docx
+++ b/images/kerstbomen_verkoop/Bestelformulier.docx
@@ -18,8 +18,8 @@
       <w:tblGrid>
         <w:gridCol w:w="3061"/>
         <w:gridCol w:w="3778"/>
-        <w:gridCol w:w="1084"/>
-        <w:gridCol w:w="1615"/>
+        <w:gridCol w:w="1085"/>
+        <w:gridCol w:w="1614"/>
       </w:tblGrid>
       <w:tr>
         <w:trPr>
@@ -95,7 +95,7 @@
         </w:tc>
         <w:tc>
           <w:tcPr>
-            <w:tcW w:w="1084" w:type="dxa"/>
+            <w:tcW w:w="1085" w:type="dxa"/>
             <w:tcBorders>
               <w:top w:val="single" w:sz="4" w:space="0" w:color="FFFFFF"/>
               <w:left w:val="single" w:sz="4" w:space="0" w:color="FFFFFF"/>
@@ -129,7 +129,7 @@
         </w:tc>
         <w:tc>
           <w:tcPr>
-            <w:tcW w:w="1615" w:type="dxa"/>
+            <w:tcW w:w="1614" w:type="dxa"/>
             <w:tcBorders>
               <w:top w:val="single" w:sz="4" w:space="0" w:color="FFFFFF"/>
               <w:left w:val="single" w:sz="4" w:space="0" w:color="FFFFFF"/>
@@ -225,7 +225,7 @@
         </w:tc>
         <w:tc>
           <w:tcPr>
-            <w:tcW w:w="1084" w:type="dxa"/>
+            <w:tcW w:w="1085" w:type="dxa"/>
             <w:tcBorders>
               <w:left w:val="single" w:sz="4" w:space="0" w:color="FFFFFF"/>
               <w:bottom w:val="single" w:sz="4" w:space="0" w:color="FFFFFF"/>
@@ -255,7 +255,7 @@
         </w:tc>
         <w:tc>
           <w:tcPr>
-            <w:tcW w:w="1615" w:type="dxa"/>
+            <w:tcW w:w="1614" w:type="dxa"/>
             <w:tcBorders>
               <w:left w:val="single" w:sz="4" w:space="0" w:color="FFFFFF"/>
               <w:bottom w:val="single" w:sz="4" w:space="0" w:color="FFFFFF"/>
@@ -292,7 +292,7 @@
                   <v:path o:extrusionok="f" gradientshapeok="t" o:connecttype="rect"/>
                   <o:lock v:ext="edit" aspectratio="t"/>
                 </v:shapetype>
-                <v:shape id="control_shape_0" o:allowincell="t" style="width:48.1pt;height:13.55pt" type="#_x0000_t75"/>
+                <v:shape id="control_shape_0" o:allowincell="t" style="width:48.05pt;height:13.5pt" type="#_x0000_t75"/>
                 <w:control r:id="rId2" w:name="Numeric Field 1" w:shapeid="control_shape_0"/>
               </w:object>
             </w:r>
@@ -359,36 +359,36 @@
         </w:tc>
         <w:tc>
           <w:tcPr>
-            <w:tcW w:w="1084" w:type="dxa"/>
-            <w:tcBorders>
-              <w:left w:val="single" w:sz="4" w:space="0" w:color="FFFFFF"/>
-              <w:bottom w:val="single" w:sz="4" w:space="0" w:color="FFFFFF"/>
-            </w:tcBorders>
-          </w:tcPr>
-          <w:p>
-            <w:pPr>
-              <w:pStyle w:val="Normal"/>
-              <w:widowControl w:val="false"/>
-              <w:spacing w:lineRule="auto" w:line="259" w:before="0" w:after="0"/>
-              <w:contextualSpacing/>
-              <w:rPr>
-                <w:rFonts w:ascii="Calibri" w:hAnsi="Calibri" w:cs="Calibri"/>
-                <w:sz w:val="12"/>
-                <w:szCs w:val="12"/>
-              </w:rPr>
-            </w:pPr>
-            <w:r>
-              <w:rPr>
-                <w:rFonts w:cs="Calibri" w:ascii="Calibri" w:hAnsi="Calibri"/>
-                <w:sz w:val="12"/>
-                <w:szCs w:val="12"/>
-              </w:rPr>
-            </w:r>
-          </w:p>
-        </w:tc>
-        <w:tc>
-          <w:tcPr>
-            <w:tcW w:w="1615" w:type="dxa"/>
+            <w:tcW w:w="1085" w:type="dxa"/>
+            <w:tcBorders>
+              <w:left w:val="single" w:sz="4" w:space="0" w:color="FFFFFF"/>
+              <w:bottom w:val="single" w:sz="4" w:space="0" w:color="FFFFFF"/>
+            </w:tcBorders>
+          </w:tcPr>
+          <w:p>
+            <w:pPr>
+              <w:pStyle w:val="Normal"/>
+              <w:widowControl w:val="false"/>
+              <w:spacing w:lineRule="auto" w:line="259" w:before="0" w:after="0"/>
+              <w:contextualSpacing/>
+              <w:rPr>
+                <w:rFonts w:ascii="Calibri" w:hAnsi="Calibri" w:cs="Calibri"/>
+                <w:sz w:val="12"/>
+                <w:szCs w:val="12"/>
+              </w:rPr>
+            </w:pPr>
+            <w:r>
+              <w:rPr>
+                <w:rFonts w:cs="Calibri" w:ascii="Calibri" w:hAnsi="Calibri"/>
+                <w:sz w:val="12"/>
+                <w:szCs w:val="12"/>
+              </w:rPr>
+            </w:r>
+          </w:p>
+        </w:tc>
+        <w:tc>
+          <w:tcPr>
+            <w:tcW w:w="1614" w:type="dxa"/>
             <w:tcBorders>
               <w:left w:val="single" w:sz="4" w:space="0" w:color="FFFFFF"/>
               <w:bottom w:val="single" w:sz="4" w:space="0" w:color="FFFFFF"/>
@@ -481,7 +481,7 @@
         </w:tc>
         <w:tc>
           <w:tcPr>
-            <w:tcW w:w="1084" w:type="dxa"/>
+            <w:tcW w:w="1085" w:type="dxa"/>
             <w:tcBorders>
               <w:left w:val="single" w:sz="4" w:space="0" w:color="FFFFFF"/>
               <w:bottom w:val="single" w:sz="4" w:space="0" w:color="FFFFFF"/>
@@ -511,7 +511,7 @@
         </w:tc>
         <w:tc>
           <w:tcPr>
-            <w:tcW w:w="1615" w:type="dxa"/>
+            <w:tcW w:w="1614" w:type="dxa"/>
             <w:tcBorders>
               <w:left w:val="single" w:sz="4" w:space="0" w:color="FFFFFF"/>
               <w:bottom w:val="single" w:sz="4" w:space="0" w:color="FFFFFF"/>
@@ -529,7 +529,7 @@
             <w:r>
               <w:rPr/>
               <w:object>
-                <v:shape id="control_shape_1" o:allowincell="t" style="width:48.8pt;height:13.55pt" type="#_x0000_t75"/>
+                <v:shape id="control_shape_1" o:allowincell="t" style="width:48.75pt;height:13.5pt" type="#_x0000_t75"/>
                 <w:control r:id="rId3" w:name="Numeric Field 1" w:shapeid="control_shape_1"/>
               </w:object>
             </w:r>
@@ -600,7 +600,7 @@
         </w:tc>
         <w:tc>
           <w:tcPr>
-            <w:tcW w:w="1084" w:type="dxa"/>
+            <w:tcW w:w="1085" w:type="dxa"/>
             <w:tcBorders>
               <w:left w:val="single" w:sz="4" w:space="0" w:color="FFFFFF"/>
               <w:bottom w:val="single" w:sz="4" w:space="0" w:color="FFFFFF"/>
@@ -630,7 +630,7 @@
         </w:tc>
         <w:tc>
           <w:tcPr>
-            <w:tcW w:w="1615" w:type="dxa"/>
+            <w:tcW w:w="1614" w:type="dxa"/>
             <w:tcBorders>
               <w:left w:val="single" w:sz="4" w:space="0" w:color="FFFFFF"/>
               <w:bottom w:val="single" w:sz="4" w:space="0" w:color="FFFFFF"/>
@@ -648,7 +648,7 @@
             <w:r>
               <w:rPr/>
               <w:object>
-                <v:shape id="control_shape_2" o:allowincell="t" style="width:48.8pt;height:13.55pt" type="#_x0000_t75"/>
+                <v:shape id="control_shape_2" o:allowincell="t" style="width:48.75pt;height:13.5pt" type="#_x0000_t75"/>
                 <w:control r:id="rId4" w:name="Numeric Field 1" w:shapeid="control_shape_2"/>
               </w:object>
             </w:r>
@@ -719,7 +719,7 @@
         </w:tc>
         <w:tc>
           <w:tcPr>
-            <w:tcW w:w="1084" w:type="dxa"/>
+            <w:tcW w:w="1085" w:type="dxa"/>
             <w:tcBorders>
               <w:left w:val="single" w:sz="4" w:space="0" w:color="FFFFFF"/>
               <w:bottom w:val="single" w:sz="4" w:space="0" w:color="FFFFFF"/>
@@ -749,7 +749,7 @@
         </w:tc>
         <w:tc>
           <w:tcPr>
-            <w:tcW w:w="1615" w:type="dxa"/>
+            <w:tcW w:w="1614" w:type="dxa"/>
             <w:tcBorders>
               <w:left w:val="single" w:sz="4" w:space="0" w:color="FFFFFF"/>
               <w:bottom w:val="single" w:sz="4" w:space="0" w:color="FFFFFF"/>
@@ -767,7 +767,7 @@
             <w:r>
               <w:rPr/>
               <w:object>
-                <v:shape id="control_shape_3" o:allowincell="t" style="width:48.75pt;height:13.55pt" type="#_x0000_t75"/>
+                <v:shape id="control_shape_3" o:allowincell="t" style="width:48.7pt;height:13.5pt" type="#_x0000_t75"/>
                 <w:control r:id="rId5" w:name="Numeric Field 1" w:shapeid="control_shape_3"/>
               </w:object>
             </w:r>
@@ -836,36 +836,36 @@
         </w:tc>
         <w:tc>
           <w:tcPr>
-            <w:tcW w:w="1084" w:type="dxa"/>
-            <w:tcBorders>
-              <w:left w:val="single" w:sz="4" w:space="0" w:color="FFFFFF"/>
-              <w:bottom w:val="single" w:sz="4" w:space="0" w:color="FFFFFF"/>
-            </w:tcBorders>
-          </w:tcPr>
-          <w:p>
-            <w:pPr>
-              <w:pStyle w:val="Normal"/>
-              <w:widowControl w:val="false"/>
-              <w:spacing w:lineRule="auto" w:line="259" w:before="0" w:after="0"/>
-              <w:contextualSpacing/>
-              <w:rPr>
-                <w:rFonts w:ascii="Calibri" w:hAnsi="Calibri" w:cs="Calibri"/>
-                <w:sz w:val="12"/>
-                <w:szCs w:val="12"/>
-              </w:rPr>
-            </w:pPr>
-            <w:r>
-              <w:rPr>
-                <w:rFonts w:cs="Calibri" w:ascii="Calibri" w:hAnsi="Calibri"/>
-                <w:sz w:val="12"/>
-                <w:szCs w:val="12"/>
-              </w:rPr>
-            </w:r>
-          </w:p>
-        </w:tc>
-        <w:tc>
-          <w:tcPr>
-            <w:tcW w:w="1615" w:type="dxa"/>
+            <w:tcW w:w="1085" w:type="dxa"/>
+            <w:tcBorders>
+              <w:left w:val="single" w:sz="4" w:space="0" w:color="FFFFFF"/>
+              <w:bottom w:val="single" w:sz="4" w:space="0" w:color="FFFFFF"/>
+            </w:tcBorders>
+          </w:tcPr>
+          <w:p>
+            <w:pPr>
+              <w:pStyle w:val="Normal"/>
+              <w:widowControl w:val="false"/>
+              <w:spacing w:lineRule="auto" w:line="259" w:before="0" w:after="0"/>
+              <w:contextualSpacing/>
+              <w:rPr>
+                <w:rFonts w:ascii="Calibri" w:hAnsi="Calibri" w:cs="Calibri"/>
+                <w:sz w:val="12"/>
+                <w:szCs w:val="12"/>
+              </w:rPr>
+            </w:pPr>
+            <w:r>
+              <w:rPr>
+                <w:rFonts w:cs="Calibri" w:ascii="Calibri" w:hAnsi="Calibri"/>
+                <w:sz w:val="12"/>
+                <w:szCs w:val="12"/>
+              </w:rPr>
+            </w:r>
+          </w:p>
+        </w:tc>
+        <w:tc>
+          <w:tcPr>
+            <w:tcW w:w="1614" w:type="dxa"/>
             <w:tcBorders>
               <w:left w:val="single" w:sz="4" w:space="0" w:color="FFFFFF"/>
               <w:bottom w:val="single" w:sz="4" w:space="0" w:color="FFFFFF"/>
@@ -958,7 +958,7 @@
         </w:tc>
         <w:tc>
           <w:tcPr>
-            <w:tcW w:w="1084" w:type="dxa"/>
+            <w:tcW w:w="1085" w:type="dxa"/>
             <w:tcBorders>
               <w:left w:val="single" w:sz="4" w:space="0" w:color="FFFFFF"/>
               <w:bottom w:val="single" w:sz="4" w:space="0" w:color="FFFFFF"/>
@@ -988,7 +988,7 @@
         </w:tc>
         <w:tc>
           <w:tcPr>
-            <w:tcW w:w="1615" w:type="dxa"/>
+            <w:tcW w:w="1614" w:type="dxa"/>
             <w:tcBorders>
               <w:left w:val="single" w:sz="4" w:space="0" w:color="FFFFFF"/>
               <w:bottom w:val="single" w:sz="4" w:space="0" w:color="FFFFFF"/>
@@ -1006,7 +1006,7 @@
             <w:r>
               <w:rPr/>
               <w:object>
-                <v:shape id="control_shape_4" o:allowincell="t" style="width:48.75pt;height:13.55pt" type="#_x0000_t75"/>
+                <v:shape id="control_shape_4" o:allowincell="t" style="width:48.7pt;height:13.5pt" type="#_x0000_t75"/>
                 <w:control r:id="rId6" w:name="Numeric Field 1" w:shapeid="control_shape_4"/>
               </w:object>
             </w:r>
@@ -1077,7 +1077,7 @@
         </w:tc>
         <w:tc>
           <w:tcPr>
-            <w:tcW w:w="1084" w:type="dxa"/>
+            <w:tcW w:w="1085" w:type="dxa"/>
             <w:tcBorders>
               <w:left w:val="single" w:sz="4" w:space="0" w:color="FFFFFF"/>
               <w:bottom w:val="single" w:sz="4" w:space="0" w:color="FFFFFF"/>
@@ -1107,7 +1107,7 @@
         </w:tc>
         <w:tc>
           <w:tcPr>
-            <w:tcW w:w="1615" w:type="dxa"/>
+            <w:tcW w:w="1614" w:type="dxa"/>
             <w:tcBorders>
               <w:left w:val="single" w:sz="4" w:space="0" w:color="FFFFFF"/>
               <w:bottom w:val="single" w:sz="4" w:space="0" w:color="FFFFFF"/>
@@ -1125,7 +1125,7 @@
             <w:r>
               <w:rPr/>
               <w:object>
-                <v:shape id="control_shape_5" o:allowincell="t" style="width:48.75pt;height:13.55pt" type="#_x0000_t75"/>
+                <v:shape id="control_shape_5" o:allowincell="t" style="width:48.7pt;height:13.5pt" type="#_x0000_t75"/>
                 <w:control r:id="rId7" w:name="Numeric Field 1" w:shapeid="control_shape_5"/>
               </w:object>
             </w:r>
@@ -1196,7 +1196,7 @@
         </w:tc>
         <w:tc>
           <w:tcPr>
-            <w:tcW w:w="1084" w:type="dxa"/>
+            <w:tcW w:w="1085" w:type="dxa"/>
             <w:tcBorders>
               <w:left w:val="single" w:sz="4" w:space="0" w:color="FFFFFF"/>
               <w:bottom w:val="single" w:sz="4" w:space="0" w:color="FFFFFF"/>
@@ -1226,7 +1226,7 @@
         </w:tc>
         <w:tc>
           <w:tcPr>
-            <w:tcW w:w="1615" w:type="dxa"/>
+            <w:tcW w:w="1614" w:type="dxa"/>
             <w:tcBorders>
               <w:left w:val="single" w:sz="4" w:space="0" w:color="FFFFFF"/>
               <w:bottom w:val="single" w:sz="4" w:space="0" w:color="FFFFFF"/>
@@ -1244,7 +1244,7 @@
             <w:r>
               <w:rPr/>
               <w:object>
-                <v:shape id="control_shape_6" o:allowincell="t" style="width:48.75pt;height:13.55pt" type="#_x0000_t75"/>
+                <v:shape id="control_shape_6" o:allowincell="t" style="width:48.7pt;height:13.5pt" type="#_x0000_t75"/>
                 <w:control r:id="rId8" w:name="Numeric Field 1" w:shapeid="control_shape_6"/>
               </w:object>
             </w:r>
@@ -1315,7 +1315,7 @@
         </w:tc>
         <w:tc>
           <w:tcPr>
-            <w:tcW w:w="1084" w:type="dxa"/>
+            <w:tcW w:w="1085" w:type="dxa"/>
             <w:tcBorders>
               <w:left w:val="single" w:sz="4" w:space="0" w:color="FFFFFF"/>
               <w:bottom w:val="single" w:sz="4" w:space="0" w:color="FFFFFF"/>
@@ -1345,7 +1345,7 @@
         </w:tc>
         <w:tc>
           <w:tcPr>
-            <w:tcW w:w="1615" w:type="dxa"/>
+            <w:tcW w:w="1614" w:type="dxa"/>
             <w:tcBorders>
               <w:left w:val="single" w:sz="4" w:space="0" w:color="FFFFFF"/>
               <w:bottom w:val="single" w:sz="4" w:space="0" w:color="FFFFFF"/>
@@ -1363,7 +1363,7 @@
             <w:r>
               <w:rPr/>
               <w:object>
-                <v:shape id="control_shape_7" o:allowincell="t" style="width:48.75pt;height:13.55pt" type="#_x0000_t75"/>
+                <v:shape id="control_shape_7" o:allowincell="t" style="width:48.7pt;height:13.5pt" type="#_x0000_t75"/>
                 <w:control r:id="rId9" w:name="Numeric Field 1" w:shapeid="control_shape_7"/>
               </w:object>
             </w:r>
@@ -1434,7 +1434,7 @@
         </w:tc>
         <w:tc>
           <w:tcPr>
-            <w:tcW w:w="1084" w:type="dxa"/>
+            <w:tcW w:w="1085" w:type="dxa"/>
             <w:tcBorders>
               <w:left w:val="single" w:sz="4" w:space="0" w:color="FFFFFF"/>
               <w:bottom w:val="single" w:sz="4" w:space="0" w:color="FFFFFF"/>
@@ -1464,7 +1464,7 @@
         </w:tc>
         <w:tc>
           <w:tcPr>
-            <w:tcW w:w="1615" w:type="dxa"/>
+            <w:tcW w:w="1614" w:type="dxa"/>
             <w:tcBorders>
               <w:left w:val="single" w:sz="4" w:space="0" w:color="FFFFFF"/>
               <w:bottom w:val="single" w:sz="4" w:space="0" w:color="FFFFFF"/>
@@ -1482,7 +1482,7 @@
             <w:r>
               <w:rPr/>
               <w:object>
-                <v:shape id="control_shape_8" o:allowincell="t" style="width:48.75pt;height:13.55pt" type="#_x0000_t75"/>
+                <v:shape id="control_shape_8" o:allowincell="t" style="width:48.7pt;height:13.5pt" type="#_x0000_t75"/>
                 <w:control r:id="rId10" w:name="Numeric Field 1" w:shapeid="control_shape_8"/>
               </w:object>
             </w:r>
@@ -1551,36 +1551,36 @@
         </w:tc>
         <w:tc>
           <w:tcPr>
-            <w:tcW w:w="1084" w:type="dxa"/>
-            <w:tcBorders>
-              <w:left w:val="single" w:sz="4" w:space="0" w:color="FFFFFF"/>
-              <w:bottom w:val="single" w:sz="4" w:space="0" w:color="FFFFFF"/>
-            </w:tcBorders>
-          </w:tcPr>
-          <w:p>
-            <w:pPr>
-              <w:pStyle w:val="Normal"/>
-              <w:widowControl w:val="false"/>
-              <w:spacing w:lineRule="auto" w:line="259" w:before="0" w:after="0"/>
-              <w:contextualSpacing/>
-              <w:rPr>
-                <w:rFonts w:ascii="Calibri" w:hAnsi="Calibri" w:cs="Calibri"/>
-                <w:sz w:val="12"/>
-                <w:szCs w:val="12"/>
-              </w:rPr>
-            </w:pPr>
-            <w:r>
-              <w:rPr>
-                <w:rFonts w:cs="Calibri" w:ascii="Calibri" w:hAnsi="Calibri"/>
-                <w:sz w:val="12"/>
-                <w:szCs w:val="12"/>
-              </w:rPr>
-            </w:r>
-          </w:p>
-        </w:tc>
-        <w:tc>
-          <w:tcPr>
-            <w:tcW w:w="1615" w:type="dxa"/>
+            <w:tcW w:w="1085" w:type="dxa"/>
+            <w:tcBorders>
+              <w:left w:val="single" w:sz="4" w:space="0" w:color="FFFFFF"/>
+              <w:bottom w:val="single" w:sz="4" w:space="0" w:color="FFFFFF"/>
+            </w:tcBorders>
+          </w:tcPr>
+          <w:p>
+            <w:pPr>
+              <w:pStyle w:val="Normal"/>
+              <w:widowControl w:val="false"/>
+              <w:spacing w:lineRule="auto" w:line="259" w:before="0" w:after="0"/>
+              <w:contextualSpacing/>
+              <w:rPr>
+                <w:rFonts w:ascii="Calibri" w:hAnsi="Calibri" w:cs="Calibri"/>
+                <w:sz w:val="12"/>
+                <w:szCs w:val="12"/>
+              </w:rPr>
+            </w:pPr>
+            <w:r>
+              <w:rPr>
+                <w:rFonts w:cs="Calibri" w:ascii="Calibri" w:hAnsi="Calibri"/>
+                <w:sz w:val="12"/>
+                <w:szCs w:val="12"/>
+              </w:rPr>
+            </w:r>
+          </w:p>
+        </w:tc>
+        <w:tc>
+          <w:tcPr>
+            <w:tcW w:w="1614" w:type="dxa"/>
             <w:tcBorders>
               <w:left w:val="single" w:sz="4" w:space="0" w:color="FFFFFF"/>
               <w:bottom w:val="single" w:sz="4" w:space="0" w:color="FFFFFF"/>
@@ -1673,37 +1673,45 @@
         </w:tc>
         <w:tc>
           <w:tcPr>
-            <w:tcW w:w="1084" w:type="dxa"/>
-            <w:tcBorders>
-              <w:left w:val="single" w:sz="4" w:space="0" w:color="FFFFFF"/>
-              <w:bottom w:val="single" w:sz="4" w:space="0" w:color="FFFFFF"/>
-            </w:tcBorders>
-          </w:tcPr>
-          <w:p>
-            <w:pPr>
-              <w:pStyle w:val="Normal"/>
-              <w:widowControl w:val="false"/>
-              <w:spacing w:lineRule="auto" w:line="259" w:before="0" w:after="0"/>
-              <w:contextualSpacing/>
-              <w:rPr>
-                <w:rFonts w:ascii="Calibri" w:hAnsi="Calibri" w:cs="Calibri"/>
-                <w:sz w:val="18"/>
-                <w:szCs w:val="18"/>
-              </w:rPr>
-            </w:pPr>
-            <w:r>
-              <w:rPr>
-                <w:rFonts w:cs="Calibri" w:ascii="Calibri" w:hAnsi="Calibri"/>
-                <w:sz w:val="18"/>
-                <w:szCs w:val="18"/>
-              </w:rPr>
-              <w:t>39,00</w:t>
-            </w:r>
-          </w:p>
-        </w:tc>
-        <w:tc>
-          <w:tcPr>
-            <w:tcW w:w="1615" w:type="dxa"/>
+            <w:tcW w:w="1085" w:type="dxa"/>
+            <w:tcBorders>
+              <w:left w:val="single" w:sz="4" w:space="0" w:color="FFFFFF"/>
+              <w:bottom w:val="single" w:sz="4" w:space="0" w:color="FFFFFF"/>
+            </w:tcBorders>
+          </w:tcPr>
+          <w:p>
+            <w:pPr>
+              <w:pStyle w:val="Normal"/>
+              <w:widowControl w:val="false"/>
+              <w:spacing w:lineRule="auto" w:line="259" w:before="0" w:after="0"/>
+              <w:contextualSpacing/>
+              <w:rPr>
+                <w:rFonts w:ascii="Calibri" w:hAnsi="Calibri" w:cs="Calibri"/>
+                <w:sz w:val="18"/>
+                <w:szCs w:val="18"/>
+              </w:rPr>
+            </w:pPr>
+            <w:r>
+              <w:rPr>
+                <w:rFonts w:cs="Calibri" w:ascii="Calibri" w:hAnsi="Calibri"/>
+                <w:sz w:val="18"/>
+                <w:szCs w:val="18"/>
+              </w:rPr>
+              <w:t>4</w:t>
+            </w:r>
+            <w:r>
+              <w:rPr>
+                <w:rFonts w:cs="Calibri" w:ascii="Calibri" w:hAnsi="Calibri"/>
+                <w:sz w:val="18"/>
+                <w:szCs w:val="18"/>
+              </w:rPr>
+              <w:t>9,00</w:t>
+            </w:r>
+          </w:p>
+        </w:tc>
+        <w:tc>
+          <w:tcPr>
+            <w:tcW w:w="1614" w:type="dxa"/>
             <w:tcBorders>
               <w:left w:val="single" w:sz="4" w:space="0" w:color="FFFFFF"/>
               <w:bottom w:val="single" w:sz="4" w:space="0" w:color="FFFFFF"/>
@@ -1721,7 +1729,7 @@
             <w:r>
               <w:rPr/>
               <w:object>
-                <v:shape id="control_shape_9" o:allowincell="t" style="width:48.75pt;height:13.55pt" type="#_x0000_t75"/>
+                <v:shape id="control_shape_9" o:allowincell="t" style="width:48.7pt;height:13.5pt" type="#_x0000_t75"/>
                 <w:control r:id="rId11" w:name="Numeric Field 1" w:shapeid="control_shape_9"/>
               </w:object>
             </w:r>
@@ -1792,37 +1800,45 @@
         </w:tc>
         <w:tc>
           <w:tcPr>
-            <w:tcW w:w="1084" w:type="dxa"/>
-            <w:tcBorders>
-              <w:left w:val="single" w:sz="4" w:space="0" w:color="FFFFFF"/>
-              <w:bottom w:val="single" w:sz="4" w:space="0" w:color="FFFFFF"/>
-            </w:tcBorders>
-          </w:tcPr>
-          <w:p>
-            <w:pPr>
-              <w:pStyle w:val="Normal"/>
-              <w:widowControl w:val="false"/>
-              <w:spacing w:lineRule="auto" w:line="259" w:before="0" w:after="0"/>
-              <w:contextualSpacing/>
-              <w:rPr>
-                <w:rFonts w:ascii="Calibri" w:hAnsi="Calibri" w:cs="Calibri"/>
-                <w:sz w:val="18"/>
-                <w:szCs w:val="18"/>
-              </w:rPr>
-            </w:pPr>
-            <w:r>
-              <w:rPr>
-                <w:rFonts w:cs="Calibri" w:ascii="Calibri" w:hAnsi="Calibri"/>
-                <w:sz w:val="18"/>
-                <w:szCs w:val="18"/>
-              </w:rPr>
-              <w:t>49,00</w:t>
-            </w:r>
-          </w:p>
-        </w:tc>
-        <w:tc>
-          <w:tcPr>
-            <w:tcW w:w="1615" w:type="dxa"/>
+            <w:tcW w:w="1085" w:type="dxa"/>
+            <w:tcBorders>
+              <w:left w:val="single" w:sz="4" w:space="0" w:color="FFFFFF"/>
+              <w:bottom w:val="single" w:sz="4" w:space="0" w:color="FFFFFF"/>
+            </w:tcBorders>
+          </w:tcPr>
+          <w:p>
+            <w:pPr>
+              <w:pStyle w:val="Normal"/>
+              <w:widowControl w:val="false"/>
+              <w:spacing w:lineRule="auto" w:line="259" w:before="0" w:after="0"/>
+              <w:contextualSpacing/>
+              <w:rPr>
+                <w:rFonts w:ascii="Calibri" w:hAnsi="Calibri" w:cs="Calibri"/>
+                <w:sz w:val="18"/>
+                <w:szCs w:val="18"/>
+              </w:rPr>
+            </w:pPr>
+            <w:r>
+              <w:rPr>
+                <w:rFonts w:cs="Calibri" w:ascii="Calibri" w:hAnsi="Calibri"/>
+                <w:sz w:val="18"/>
+                <w:szCs w:val="18"/>
+              </w:rPr>
+              <w:t>5</w:t>
+            </w:r>
+            <w:r>
+              <w:rPr>
+                <w:rFonts w:cs="Calibri" w:ascii="Calibri" w:hAnsi="Calibri"/>
+                <w:sz w:val="18"/>
+                <w:szCs w:val="18"/>
+              </w:rPr>
+              <w:t>9,00</w:t>
+            </w:r>
+          </w:p>
+        </w:tc>
+        <w:tc>
+          <w:tcPr>
+            <w:tcW w:w="1614" w:type="dxa"/>
             <w:tcBorders>
               <w:left w:val="single" w:sz="4" w:space="0" w:color="FFFFFF"/>
               <w:bottom w:val="single" w:sz="4" w:space="0" w:color="FFFFFF"/>
@@ -1840,7 +1856,7 @@
             <w:r>
               <w:rPr/>
               <w:object>
-                <v:shape id="control_shape_10" o:allowincell="t" style="width:48.75pt;height:13.55pt" type="#_x0000_t75"/>
+                <v:shape id="control_shape_10" o:allowincell="t" style="width:48.7pt;height:13.5pt" type="#_x0000_t75"/>
                 <w:control r:id="rId12" w:name="Numeric Field 1" w:shapeid="control_shape_10"/>
               </w:object>
             </w:r>
@@ -1909,36 +1925,36 @@
         </w:tc>
         <w:tc>
           <w:tcPr>
-            <w:tcW w:w="1084" w:type="dxa"/>
-            <w:tcBorders>
-              <w:left w:val="single" w:sz="4" w:space="0" w:color="FFFFFF"/>
-              <w:bottom w:val="single" w:sz="4" w:space="0" w:color="FFFFFF"/>
-            </w:tcBorders>
-          </w:tcPr>
-          <w:p>
-            <w:pPr>
-              <w:pStyle w:val="Normal"/>
-              <w:widowControl w:val="false"/>
-              <w:spacing w:lineRule="auto" w:line="259" w:before="0" w:after="0"/>
-              <w:contextualSpacing/>
-              <w:rPr>
-                <w:rFonts w:ascii="Calibri" w:hAnsi="Calibri" w:cs="Calibri"/>
-                <w:sz w:val="12"/>
-                <w:szCs w:val="12"/>
-              </w:rPr>
-            </w:pPr>
-            <w:r>
-              <w:rPr>
-                <w:rFonts w:cs="Calibri" w:ascii="Calibri" w:hAnsi="Calibri"/>
-                <w:sz w:val="12"/>
-                <w:szCs w:val="12"/>
-              </w:rPr>
-            </w:r>
-          </w:p>
-        </w:tc>
-        <w:tc>
-          <w:tcPr>
-            <w:tcW w:w="1615" w:type="dxa"/>
+            <w:tcW w:w="1085" w:type="dxa"/>
+            <w:tcBorders>
+              <w:left w:val="single" w:sz="4" w:space="0" w:color="FFFFFF"/>
+              <w:bottom w:val="single" w:sz="4" w:space="0" w:color="FFFFFF"/>
+            </w:tcBorders>
+          </w:tcPr>
+          <w:p>
+            <w:pPr>
+              <w:pStyle w:val="Normal"/>
+              <w:widowControl w:val="false"/>
+              <w:spacing w:lineRule="auto" w:line="259" w:before="0" w:after="0"/>
+              <w:contextualSpacing/>
+              <w:rPr>
+                <w:rFonts w:ascii="Calibri" w:hAnsi="Calibri" w:cs="Calibri"/>
+                <w:sz w:val="12"/>
+                <w:szCs w:val="12"/>
+              </w:rPr>
+            </w:pPr>
+            <w:r>
+              <w:rPr>
+                <w:rFonts w:cs="Calibri" w:ascii="Calibri" w:hAnsi="Calibri"/>
+                <w:sz w:val="12"/>
+                <w:szCs w:val="12"/>
+              </w:rPr>
+            </w:r>
+          </w:p>
+        </w:tc>
+        <w:tc>
+          <w:tcPr>
+            <w:tcW w:w="1614" w:type="dxa"/>
             <w:tcBorders>
               <w:left w:val="single" w:sz="4" w:space="0" w:color="FFFFFF"/>
               <w:bottom w:val="single" w:sz="4" w:space="0" w:color="FFFFFF"/>
@@ -2031,7 +2047,7 @@
         </w:tc>
         <w:tc>
           <w:tcPr>
-            <w:tcW w:w="1084" w:type="dxa"/>
+            <w:tcW w:w="1085" w:type="dxa"/>
             <w:tcBorders>
               <w:left w:val="single" w:sz="4" w:space="0" w:color="FFFFFF"/>
               <w:bottom w:val="single" w:sz="4" w:space="0" w:color="FFFFFF"/>
@@ -2061,7 +2077,7 @@
         </w:tc>
         <w:tc>
           <w:tcPr>
-            <w:tcW w:w="1615" w:type="dxa"/>
+            <w:tcW w:w="1614" w:type="dxa"/>
             <w:tcBorders>
               <w:left w:val="single" w:sz="4" w:space="0" w:color="FFFFFF"/>
               <w:bottom w:val="single" w:sz="4" w:space="0" w:color="FFFFFF"/>
@@ -2079,7 +2095,7 @@
             <w:r>
               <w:rPr/>
               <w:object>
-                <v:shape id="control_shape_11" o:allowincell="t" style="width:48.75pt;height:13.55pt" type="#_x0000_t75"/>
+                <v:shape id="control_shape_11" o:allowincell="t" style="width:48.7pt;height:13.5pt" type="#_x0000_t75"/>
                 <w:control r:id="rId13" w:name="Numeric Field 1" w:shapeid="control_shape_11"/>
               </w:object>
             </w:r>
@@ -2148,36 +2164,36 @@
         </w:tc>
         <w:tc>
           <w:tcPr>
-            <w:tcW w:w="1084" w:type="dxa"/>
-            <w:tcBorders>
-              <w:left w:val="single" w:sz="4" w:space="0" w:color="FFFFFF"/>
-              <w:bottom w:val="single" w:sz="4" w:space="0" w:color="FFFFFF"/>
-            </w:tcBorders>
-          </w:tcPr>
-          <w:p>
-            <w:pPr>
-              <w:pStyle w:val="Normal"/>
-              <w:widowControl w:val="false"/>
-              <w:spacing w:lineRule="auto" w:line="259" w:before="0" w:after="0"/>
-              <w:contextualSpacing/>
-              <w:rPr>
-                <w:rFonts w:ascii="Calibri" w:hAnsi="Calibri" w:cs="Calibri"/>
-                <w:sz w:val="12"/>
-                <w:szCs w:val="12"/>
-              </w:rPr>
-            </w:pPr>
-            <w:r>
-              <w:rPr>
-                <w:rFonts w:cs="Calibri" w:ascii="Calibri" w:hAnsi="Calibri"/>
-                <w:sz w:val="12"/>
-                <w:szCs w:val="12"/>
-              </w:rPr>
-            </w:r>
-          </w:p>
-        </w:tc>
-        <w:tc>
-          <w:tcPr>
-            <w:tcW w:w="1615" w:type="dxa"/>
+            <w:tcW w:w="1085" w:type="dxa"/>
+            <w:tcBorders>
+              <w:left w:val="single" w:sz="4" w:space="0" w:color="FFFFFF"/>
+              <w:bottom w:val="single" w:sz="4" w:space="0" w:color="FFFFFF"/>
+            </w:tcBorders>
+          </w:tcPr>
+          <w:p>
+            <w:pPr>
+              <w:pStyle w:val="Normal"/>
+              <w:widowControl w:val="false"/>
+              <w:spacing w:lineRule="auto" w:line="259" w:before="0" w:after="0"/>
+              <w:contextualSpacing/>
+              <w:rPr>
+                <w:rFonts w:ascii="Calibri" w:hAnsi="Calibri" w:cs="Calibri"/>
+                <w:sz w:val="12"/>
+                <w:szCs w:val="12"/>
+              </w:rPr>
+            </w:pPr>
+            <w:r>
+              <w:rPr>
+                <w:rFonts w:cs="Calibri" w:ascii="Calibri" w:hAnsi="Calibri"/>
+                <w:sz w:val="12"/>
+                <w:szCs w:val="12"/>
+              </w:rPr>
+            </w:r>
+          </w:p>
+        </w:tc>
+        <w:tc>
+          <w:tcPr>
+            <w:tcW w:w="1614" w:type="dxa"/>
             <w:tcBorders>
               <w:left w:val="single" w:sz="4" w:space="0" w:color="FFFFFF"/>
               <w:bottom w:val="single" w:sz="4" w:space="0" w:color="FFFFFF"/>
@@ -2270,7 +2286,7 @@
         </w:tc>
         <w:tc>
           <w:tcPr>
-            <w:tcW w:w="1084" w:type="dxa"/>
+            <w:tcW w:w="1085" w:type="dxa"/>
             <w:tcBorders>
               <w:left w:val="single" w:sz="4" w:space="0" w:color="FFFFFF"/>
               <w:bottom w:val="single" w:sz="4" w:space="0" w:color="FFFFFF"/>
@@ -2300,7 +2316,7 @@
         </w:tc>
         <w:tc>
           <w:tcPr>
-            <w:tcW w:w="1615" w:type="dxa"/>
+            <w:tcW w:w="1614" w:type="dxa"/>
             <w:tcBorders>
               <w:left w:val="single" w:sz="4" w:space="0" w:color="FFFFFF"/>
               <w:bottom w:val="single" w:sz="4" w:space="0" w:color="FFFFFF"/>
@@ -2318,7 +2334,7 @@
             <w:r>
               <w:rPr/>
               <w:object>
-                <v:shape id="control_shape_12" o:allowincell="t" style="width:48.75pt;height:13.55pt" type="#_x0000_t75"/>
+                <v:shape id="control_shape_12" o:allowincell="t" style="width:48.7pt;height:13.5pt" type="#_x0000_t75"/>
                 <w:control r:id="rId14" w:name="Numeric Field 1" w:shapeid="control_shape_12"/>
               </w:object>
             </w:r>
@@ -2387,36 +2403,36 @@
         </w:tc>
         <w:tc>
           <w:tcPr>
-            <w:tcW w:w="1084" w:type="dxa"/>
-            <w:tcBorders>
-              <w:left w:val="single" w:sz="4" w:space="0" w:color="FFFFFF"/>
-              <w:bottom w:val="single" w:sz="4" w:space="0" w:color="FFFFFF"/>
-            </w:tcBorders>
-          </w:tcPr>
-          <w:p>
-            <w:pPr>
-              <w:pStyle w:val="Normal"/>
-              <w:widowControl w:val="false"/>
-              <w:spacing w:lineRule="auto" w:line="259" w:before="0" w:after="0"/>
-              <w:contextualSpacing/>
-              <w:rPr>
-                <w:rFonts w:ascii="Calibri" w:hAnsi="Calibri" w:cs="Calibri"/>
-                <w:sz w:val="12"/>
-                <w:szCs w:val="12"/>
-              </w:rPr>
-            </w:pPr>
-            <w:r>
-              <w:rPr>
-                <w:rFonts w:cs="Calibri" w:ascii="Calibri" w:hAnsi="Calibri"/>
-                <w:sz w:val="12"/>
-                <w:szCs w:val="12"/>
-              </w:rPr>
-            </w:r>
-          </w:p>
-        </w:tc>
-        <w:tc>
-          <w:tcPr>
-            <w:tcW w:w="1615" w:type="dxa"/>
+            <w:tcW w:w="1085" w:type="dxa"/>
+            <w:tcBorders>
+              <w:left w:val="single" w:sz="4" w:space="0" w:color="FFFFFF"/>
+              <w:bottom w:val="single" w:sz="4" w:space="0" w:color="FFFFFF"/>
+            </w:tcBorders>
+          </w:tcPr>
+          <w:p>
+            <w:pPr>
+              <w:pStyle w:val="Normal"/>
+              <w:widowControl w:val="false"/>
+              <w:spacing w:lineRule="auto" w:line="259" w:before="0" w:after="0"/>
+              <w:contextualSpacing/>
+              <w:rPr>
+                <w:rFonts w:ascii="Calibri" w:hAnsi="Calibri" w:cs="Calibri"/>
+                <w:sz w:val="12"/>
+                <w:szCs w:val="12"/>
+              </w:rPr>
+            </w:pPr>
+            <w:r>
+              <w:rPr>
+                <w:rFonts w:cs="Calibri" w:ascii="Calibri" w:hAnsi="Calibri"/>
+                <w:sz w:val="12"/>
+                <w:szCs w:val="12"/>
+              </w:rPr>
+            </w:r>
+          </w:p>
+        </w:tc>
+        <w:tc>
+          <w:tcPr>
+            <w:tcW w:w="1614" w:type="dxa"/>
             <w:tcBorders>
               <w:left w:val="single" w:sz="4" w:space="0" w:color="FFFFFF"/>
               <w:bottom w:val="single" w:sz="4" w:space="0" w:color="FFFFFF"/>
@@ -2509,7 +2525,7 @@
         </w:tc>
         <w:tc>
           <w:tcPr>
-            <w:tcW w:w="1084" w:type="dxa"/>
+            <w:tcW w:w="1085" w:type="dxa"/>
             <w:tcBorders>
               <w:left w:val="single" w:sz="4" w:space="0" w:color="FFFFFF"/>
               <w:bottom w:val="single" w:sz="4" w:space="0" w:color="FFFFFF"/>
@@ -2539,7 +2555,7 @@
         </w:tc>
         <w:tc>
           <w:tcPr>
-            <w:tcW w:w="1615" w:type="dxa"/>
+            <w:tcW w:w="1614" w:type="dxa"/>
             <w:tcBorders>
               <w:left w:val="single" w:sz="4" w:space="0" w:color="FFFFFF"/>
               <w:bottom w:val="single" w:sz="4" w:space="0" w:color="FFFFFF"/>
@@ -2557,7 +2573,7 @@
             <w:r>
               <w:rPr/>
               <w:object>
-                <v:shape id="control_shape_13" o:allowincell="t" style="width:48.75pt;height:13.55pt" type="#_x0000_t75"/>
+                <v:shape id="control_shape_13" o:allowincell="t" style="width:48.7pt;height:13.5pt" type="#_x0000_t75"/>
                 <w:control r:id="rId15" w:name="Numeric Field 1" w:shapeid="control_shape_13"/>
               </w:object>
             </w:r>
@@ -2628,7 +2644,7 @@
         </w:tc>
         <w:tc>
           <w:tcPr>
-            <w:tcW w:w="1084" w:type="dxa"/>
+            <w:tcW w:w="1085" w:type="dxa"/>
             <w:tcBorders>
               <w:left w:val="single" w:sz="4" w:space="0" w:color="FFFFFF"/>
               <w:bottom w:val="single" w:sz="4" w:space="0" w:color="FFFFFF"/>
@@ -2658,7 +2674,7 @@
         </w:tc>
         <w:tc>
           <w:tcPr>
-            <w:tcW w:w="1615" w:type="dxa"/>
+            <w:tcW w:w="1614" w:type="dxa"/>
             <w:tcBorders>
               <w:left w:val="single" w:sz="4" w:space="0" w:color="FFFFFF"/>
               <w:bottom w:val="single" w:sz="4" w:space="0" w:color="FFFFFF"/>
@@ -2676,7 +2692,7 @@
             <w:r>
               <w:rPr/>
               <w:object>
-                <v:shape id="control_shape_14" o:allowincell="t" style="width:48.75pt;height:13.55pt" type="#_x0000_t75"/>
+                <v:shape id="control_shape_14" o:allowincell="t" style="width:48.7pt;height:13.5pt" type="#_x0000_t75"/>
                 <w:control r:id="rId16" w:name="Numeric Field 1" w:shapeid="control_shape_14"/>
               </w:object>
             </w:r>
@@ -2747,7 +2763,7 @@
         </w:tc>
         <w:tc>
           <w:tcPr>
-            <w:tcW w:w="1084" w:type="dxa"/>
+            <w:tcW w:w="1085" w:type="dxa"/>
             <w:tcBorders>
               <w:left w:val="single" w:sz="4" w:space="0" w:color="FFFFFF"/>
               <w:bottom w:val="single" w:sz="4" w:space="0" w:color="FFFFFF"/>
@@ -2777,7 +2793,7 @@
         </w:tc>
         <w:tc>
           <w:tcPr>
-            <w:tcW w:w="1615" w:type="dxa"/>
+            <w:tcW w:w="1614" w:type="dxa"/>
             <w:tcBorders>
               <w:left w:val="single" w:sz="4" w:space="0" w:color="FFFFFF"/>
               <w:bottom w:val="single" w:sz="4" w:space="0" w:color="FFFFFF"/>
@@ -2795,7 +2811,7 @@
             <w:r>
               <w:rPr/>
               <w:object>
-                <v:shape id="control_shape_15" o:allowincell="t" style="width:48.75pt;height:13.55pt" type="#_x0000_t75"/>
+                <v:shape id="control_shape_15" o:allowincell="t" style="width:48.7pt;height:13.5pt" type="#_x0000_t75"/>
                 <w:control r:id="rId17" w:name="Numeric Field 1" w:shapeid="control_shape_15"/>
               </w:object>
             </w:r>
@@ -2864,36 +2880,36 @@
         </w:tc>
         <w:tc>
           <w:tcPr>
-            <w:tcW w:w="1084" w:type="dxa"/>
-            <w:tcBorders>
-              <w:left w:val="single" w:sz="4" w:space="0" w:color="FFFFFF"/>
-              <w:bottom w:val="single" w:sz="4" w:space="0" w:color="FFFFFF"/>
-            </w:tcBorders>
-          </w:tcPr>
-          <w:p>
-            <w:pPr>
-              <w:pStyle w:val="Normal"/>
-              <w:widowControl w:val="false"/>
-              <w:spacing w:lineRule="auto" w:line="259" w:before="0" w:after="0"/>
-              <w:contextualSpacing/>
-              <w:rPr>
-                <w:rFonts w:ascii="Calibri" w:hAnsi="Calibri" w:cs="Calibri"/>
-                <w:sz w:val="12"/>
-                <w:szCs w:val="12"/>
-              </w:rPr>
-            </w:pPr>
-            <w:r>
-              <w:rPr>
-                <w:rFonts w:cs="Calibri" w:ascii="Calibri" w:hAnsi="Calibri"/>
-                <w:sz w:val="12"/>
-                <w:szCs w:val="12"/>
-              </w:rPr>
-            </w:r>
-          </w:p>
-        </w:tc>
-        <w:tc>
-          <w:tcPr>
-            <w:tcW w:w="1615" w:type="dxa"/>
+            <w:tcW w:w="1085" w:type="dxa"/>
+            <w:tcBorders>
+              <w:left w:val="single" w:sz="4" w:space="0" w:color="FFFFFF"/>
+              <w:bottom w:val="single" w:sz="4" w:space="0" w:color="FFFFFF"/>
+            </w:tcBorders>
+          </w:tcPr>
+          <w:p>
+            <w:pPr>
+              <w:pStyle w:val="Normal"/>
+              <w:widowControl w:val="false"/>
+              <w:spacing w:lineRule="auto" w:line="259" w:before="0" w:after="0"/>
+              <w:contextualSpacing/>
+              <w:rPr>
+                <w:rFonts w:ascii="Calibri" w:hAnsi="Calibri" w:cs="Calibri"/>
+                <w:sz w:val="12"/>
+                <w:szCs w:val="12"/>
+              </w:rPr>
+            </w:pPr>
+            <w:r>
+              <w:rPr>
+                <w:rFonts w:cs="Calibri" w:ascii="Calibri" w:hAnsi="Calibri"/>
+                <w:sz w:val="12"/>
+                <w:szCs w:val="12"/>
+              </w:rPr>
+            </w:r>
+          </w:p>
+        </w:tc>
+        <w:tc>
+          <w:tcPr>
+            <w:tcW w:w="1614" w:type="dxa"/>
             <w:tcBorders>
               <w:left w:val="single" w:sz="4" w:space="0" w:color="FFFFFF"/>
               <w:bottom w:val="single" w:sz="4" w:space="0" w:color="FFFFFF"/>
@@ -2996,7 +3012,7 @@
         </w:tc>
         <w:tc>
           <w:tcPr>
-            <w:tcW w:w="1084" w:type="dxa"/>
+            <w:tcW w:w="1085" w:type="dxa"/>
             <w:tcBorders>
               <w:left w:val="single" w:sz="4" w:space="0" w:color="FFFFFF"/>
               <w:bottom w:val="single" w:sz="4" w:space="0" w:color="FFFFFF"/>
@@ -3031,7 +3047,7 @@
         </w:tc>
         <w:tc>
           <w:tcPr>
-            <w:tcW w:w="1615" w:type="dxa"/>
+            <w:tcW w:w="1614" w:type="dxa"/>
             <w:tcBorders>
               <w:left w:val="single" w:sz="4" w:space="0" w:color="FFFFFF"/>
               <w:bottom w:val="single" w:sz="4" w:space="0" w:color="FFFFFF"/>
@@ -3126,6 +3142,28 @@
         </w:rPr>
         <w:t xml:space="preserve">:  </w:t>
       </w:r>
+      <w:r>
+        <w:rPr>
+          <w:rFonts w:cs="Calibri" w:ascii="Calibri" w:hAnsi="Calibri"/>
+          <w:sz w:val="18"/>
+          <w:szCs w:val="18"/>
+        </w:rPr>
+      </w:r>
+      <w:sdt>
+        <w:sdtPr>
+          <w:date w:fullDate="2021-12-04T00:00:00Z">
+            <w:dateFormat w:val="dd/MM/yyyy"/>
+            <w:lid w:val="en-US"/>
+            <w:storeMappedDataAs w:val="dateTime"/>
+            <w:calendar w:val="gregorian"/>
+          </w:date>
+        </w:sdtPr>
+        <w:sdtContent>
+          <w:r>
+            <w:t>04/12/2021</w:t>
+          </w:r>
+        </w:sdtContent>
+      </w:sdt>
     </w:p>
     <w:p>
       <w:pPr>
@@ -3137,7 +3175,7 @@
       <w:r>
         <w:rPr/>
         <w:object>
-          <v:shape id="control_shape_16" o:allowincell="t" style="width:88.85pt;height:12.45pt" type="#_x0000_t75"/>
+          <v:shape id="control_shape_16" o:allowincell="t" style="width:88.8pt;height:12.4pt" type="#_x0000_t75"/>
           <w:control r:id="rId18" w:name="Woensdag" w:shapeid="control_shape_16"/>
         </w:object>
       </w:r>
@@ -3152,7 +3190,7 @@
       <w:r>
         <w:rPr/>
         <w:object>
-          <v:shape id="control_shape_17" o:allowincell="t" style="width:88.85pt;height:12.45pt" type="#_x0000_t75"/>
+          <v:shape id="control_shape_17" o:allowincell="t" style="width:88.8pt;height:12.4pt" type="#_x0000_t75"/>
           <w:control r:id="rId19" w:name="Vrijdag" w:shapeid="control_shape_17"/>
         </w:object>
       </w:r>
@@ -3167,7 +3205,7 @@
       <w:r>
         <w:rPr/>
         <w:object>
-          <v:shape id="control_shape_18" o:allowincell="t" style="width:88.85pt;height:12.45pt" type="#_x0000_t75"/>
+          <v:shape id="control_shape_18" o:allowincell="t" style="width:88.8pt;height:12.4pt" type="#_x0000_t75"/>
           <w:control r:id="rId20" w:name="Zaterdag" w:shapeid="control_shape_18"/>
         </w:object>
       </w:r>
@@ -3259,7 +3297,7 @@
             <w:r>
               <w:rPr/>
               <w:object>
-                <v:shape id="control_shape_19" o:allowincell="t" style="width:268.4pt;height:14.95pt" type="#_x0000_t75"/>
+                <v:shape id="control_shape_19" o:allowincell="t" style="width:268.35pt;height:14.9pt" type="#_x0000_t75"/>
                 <w:control r:id="rId21" w:name="Adres" w:shapeid="control_shape_19"/>
               </w:object>
             </w:r>
@@ -3311,7 +3349,7 @@
             <w:r>
               <w:rPr/>
               <w:object>
-                <v:shape id="control_shape_20" o:allowincell="t" style="width:268.4pt;height:14.95pt" type="#_x0000_t75"/>
+                <v:shape id="control_shape_20" o:allowincell="t" style="width:268.35pt;height:14.9pt" type="#_x0000_t75"/>
                 <w:control r:id="rId22" w:name="Adres" w:shapeid="control_shape_20"/>
               </w:object>
             </w:r>
@@ -3363,7 +3401,7 @@
             <w:r>
               <w:rPr/>
               <w:object>
-                <v:shape id="control_shape_21" o:allowincell="t" style="width:268.4pt;height:14.95pt" type="#_x0000_t75"/>
+                <v:shape id="control_shape_21" o:allowincell="t" style="width:268.35pt;height:14.9pt" type="#_x0000_t75"/>
                 <w:control r:id="rId23" w:name="Afleveradres" w:shapeid="control_shape_21"/>
               </w:object>
             </w:r>
@@ -3415,7 +3453,7 @@
             <w:r>
               <w:rPr/>
               <w:object>
-                <v:shape id="control_shape_22" o:allowincell="t" style="width:268.4pt;height:14.95pt" type="#_x0000_t75"/>
+                <v:shape id="control_shape_22" o:allowincell="t" style="width:268.35pt;height:14.9pt" type="#_x0000_t75"/>
                 <w:control r:id="rId24" w:name="Text Box 1" w:shapeid="control_shape_22"/>
               </w:object>
             </w:r>
@@ -3467,7 +3505,7 @@
             <w:r>
               <w:rPr/>
               <w:object>
-                <v:shape id="control_shape_23" o:allowincell="t" style="width:268.4pt;height:14.95pt" type="#_x0000_t75"/>
+                <v:shape id="control_shape_23" o:allowincell="t" style="width:268.35pt;height:14.9pt" type="#_x0000_t75"/>
                 <w:control r:id="rId25" w:name="Telefoonnummer" w:shapeid="control_shape_23"/>
               </w:object>
             </w:r>
@@ -3560,23 +3598,7 @@
           <w:sz w:val="18"/>
           <w:szCs w:val="18"/>
         </w:rPr>
-        <w:t xml:space="preserve">Vul dit formulier volledig in, </w:t>
-      </w:r>
-      <w:r>
-        <w:rPr>
-          <w:rFonts w:cs="Calibri" w:ascii="Calibri" w:hAnsi="Calibri"/>
-          <w:sz w:val="18"/>
-          <w:szCs w:val="18"/>
-        </w:rPr>
-        <w:t>sla deze op</w:t>
-      </w:r>
-      <w:r>
-        <w:rPr>
-          <w:rFonts w:cs="Calibri" w:ascii="Calibri" w:hAnsi="Calibri"/>
-          <w:sz w:val="18"/>
-          <w:szCs w:val="18"/>
-        </w:rPr>
-        <w:t xml:space="preserve"> en mail</w:t>
+        <w:t>Vul dit formulier volledig in, sla deze op en mail</w:t>
       </w:r>
       <w:bookmarkStart w:id="0" w:name="_GoBack"/>
       <w:bookmarkEnd w:id="0"/>
@@ -3721,7 +3743,7 @@
       <mc:AlternateContent>
         <mc:Choice Requires="wps">
           <w:drawing>
-            <wp:anchor behindDoc="0" distT="19050" distB="19050" distL="133350" distR="133350" simplePos="0" locked="0" layoutInCell="0" allowOverlap="1" relativeHeight="3">
+            <wp:anchor behindDoc="1" distT="24765" distB="24765" distL="139700" distR="139700" simplePos="0" locked="0" layoutInCell="0" allowOverlap="1" relativeHeight="3">
               <wp:simplePos x="0" y="0"/>
               <wp:positionH relativeFrom="column">
                 <wp:posOffset>467995</wp:posOffset>
@@ -3729,7 +3751,7 @@
               <wp:positionV relativeFrom="paragraph">
                 <wp:posOffset>288290</wp:posOffset>
               </wp:positionV>
-              <wp:extent cx="5362575" cy="3175"/>
+              <wp:extent cx="5363210" cy="3810"/>
               <wp:effectExtent l="0" t="0" r="0" b="0"/>
               <wp:wrapSquare wrapText="bothSides"/>
               <wp:docPr id="1" name="Rechte verbindingslijn 3"/>
@@ -3740,7 +3762,7 @@
                     <wps:spPr>
                       <a:xfrm>
                         <a:off x="0" y="0"/>
-                        <a:ext cx="5361840" cy="2520"/>
+                        <a:ext cx="5362560" cy="3240"/>
                       </a:xfrm>
                       <a:prstGeom prst="line">
                         <a:avLst/>
@@ -3767,7 +3789,7 @@
         </mc:Choice>
         <mc:Fallback>
           <w:pict>
-            <v:line id="shape_0" from="36.85pt,22.7pt" to="459pt,22.85pt" ID="Rechte verbindingslijn 3" stroked="t" o:allowincell="f" style="position:absolute">
+            <v:line id="shape_0" from="36.85pt,22.7pt" to="459.05pt,22.9pt" ID="Rechte verbindingslijn 3" stroked="t" o:allowincell="f" style="position:absolute">
               <v:stroke color="black" weight="12600" joinstyle="round" endcap="flat"/>
               <v:fill o:detectmouseclick="t" on="false"/>
               <w10:wrap type="square"/>
@@ -3776,7 +3798,7 @@
         </mc:Fallback>
       </mc:AlternateContent>
       <w:drawing>
-        <wp:anchor behindDoc="0" distT="0" distB="0" distL="114300" distR="114300" simplePos="0" locked="0" layoutInCell="0" allowOverlap="1" relativeHeight="2">
+        <wp:anchor behindDoc="1" distT="0" distB="0" distL="114300" distR="114300" simplePos="0" locked="0" layoutInCell="0" allowOverlap="1" relativeHeight="2">
           <wp:simplePos x="0" y="0"/>
           <wp:positionH relativeFrom="column">
             <wp:posOffset>-416560</wp:posOffset>
@@ -3907,7 +3929,7 @@
     <w:pPr>
       <w:widowControl/>
       <w:suppressAutoHyphens w:val="true"/>
-      <w:overflowPunct w:val="false"/>
+      <w:overflowPunct w:val="true"/>
       <w:bidi w:val="0"/>
       <w:spacing w:lineRule="auto" w:line="240" w:before="0" w:after="0"/>
       <w:jc w:val="left"/>

</xml_diff>